<commit_message>
All unit tests now up to date, working and documented
</commit_message>
<xml_diff>
--- a/docs/writeup_Andy.docx
+++ b/docs/writeup_Andy.docx
@@ -8141,6 +8141,27 @@
             <w:pPr>
               <w:rPr>
                 <w:rFonts w:cs="Arial"/>
+                <w:color w:val="000000"/>
+                <w:sz w:val="20"/>
+                <w:szCs w:val="20"/>
+                <w:lang w:val="en-US"/>
+              </w:rPr>
+            </w:pPr>
+            <w:r>
+              <w:rPr>
+                <w:rFonts w:cs="Arial"/>
+                <w:color w:val="000000"/>
+                <w:sz w:val="20"/>
+                <w:szCs w:val="20"/>
+                <w:lang w:val="en-US"/>
+              </w:rPr>
+              <w:t>list = [0.6, 0.7, 0.79, 0.7, 0.8]</w:t>
+            </w:r>
+          </w:p>
+          <w:p>
+            <w:pPr>
+              <w:rPr>
+                <w:rFonts w:cs="Arial"/>
                 <w:b/>
                 <w:bCs/>
                 <w:color w:val="000000"/>
@@ -8149,6 +8170,16 @@
                 <w:lang w:val="en-US"/>
               </w:rPr>
             </w:pPr>
+            <w:r>
+              <w:rPr>
+                <w:rFonts w:cs="Arial"/>
+                <w:color w:val="000000"/>
+                <w:sz w:val="20"/>
+                <w:szCs w:val="20"/>
+                <w:lang w:val="en-US"/>
+              </w:rPr>
+              <w:t>w = 1.2</w:t>
+            </w:r>
           </w:p>
         </w:tc>
       </w:tr>
@@ -8191,14 +8222,22 @@
             <w:pPr>
               <w:rPr>
                 <w:rFonts w:cs="Arial"/>
-                <w:b/>
-                <w:bCs/>
-                <w:color w:val="000000"/>
-                <w:sz w:val="20"/>
-                <w:szCs w:val="20"/>
-                <w:lang w:val="en-US"/>
-              </w:rPr>
-            </w:pPr>
+                <w:color w:val="000000"/>
+                <w:sz w:val="20"/>
+                <w:szCs w:val="20"/>
+                <w:lang w:val="en-US"/>
+              </w:rPr>
+            </w:pPr>
+            <w:r>
+              <w:rPr>
+                <w:rFonts w:cs="Arial"/>
+                <w:color w:val="000000"/>
+                <w:sz w:val="20"/>
+                <w:szCs w:val="20"/>
+                <w:lang w:val="en-US"/>
+              </w:rPr>
+              <w:t>1.2</w:t>
+            </w:r>
           </w:p>
         </w:tc>
       </w:tr>
@@ -8241,14 +8280,22 @@
             <w:pPr>
               <w:rPr>
                 <w:rFonts w:cs="Arial"/>
-                <w:b/>
-                <w:bCs/>
-                <w:color w:val="000000"/>
-                <w:sz w:val="20"/>
-                <w:szCs w:val="20"/>
-                <w:lang w:val="en-US"/>
-              </w:rPr>
-            </w:pPr>
+                <w:color w:val="000000"/>
+                <w:sz w:val="20"/>
+                <w:szCs w:val="20"/>
+                <w:lang w:val="en-US"/>
+              </w:rPr>
+            </w:pPr>
+            <w:r>
+              <w:rPr>
+                <w:rFonts w:cs="Arial"/>
+                <w:color w:val="000000"/>
+                <w:sz w:val="20"/>
+                <w:szCs w:val="20"/>
+                <w:lang w:val="en-US"/>
+              </w:rPr>
+              <w:t>1.2</w:t>
+            </w:r>
           </w:p>
         </w:tc>
       </w:tr>
@@ -8279,6 +8326,8 @@
         </w:rPr>
         <w:t>raw_input_checks.py</w:t>
       </w:r>
+      <w:bookmarkStart w:id="0" w:name="_GoBack"/>
+      <w:bookmarkEnd w:id="0"/>
     </w:p>
     <w:p>
       <w:pPr>
@@ -11369,133 +11418,42 @@
           <w:lang w:val="en-US"/>
         </w:rPr>
       </w:pPr>
-      <w:bookmarkStart w:id="0" w:name="_GoBack"/>
-      <w:bookmarkEnd w:id="0"/>
+      <w:r>
+        <w:rPr>
+          <w:rFonts w:eastAsia="Times New Roman" w:cs="Times New Roman"/>
+          <w:lang w:val="en-US"/>
+        </w:rPr>
+        <w:br w:type="page"/>
+      </w:r>
     </w:p>
     <w:p>
       <w:pPr>
-        <w:rPr>
-          <w:rFonts w:eastAsia="Times New Roman" w:cs="Times New Roman"/>
+        <w:pStyle w:val="Heading1"/>
+        <w:rPr>
+          <w:rFonts w:cs="Times New Roman"/>
           <w:lang w:val="en-US"/>
         </w:rPr>
       </w:pPr>
+      <w:r>
+        <w:rPr>
+          <w:lang w:val="en-US"/>
+        </w:rPr>
+        <w:t>Appendix - Functional Test Cases</w:t>
+      </w:r>
     </w:p>
     <w:p>
       <w:pPr>
-        <w:rPr>
-          <w:rFonts w:eastAsia="Times New Roman" w:cs="Times New Roman"/>
+        <w:pStyle w:val="Heading2"/>
+        <w:rPr>
+          <w:rFonts w:cs="Times New Roman"/>
           <w:lang w:val="en-US"/>
         </w:rPr>
       </w:pPr>
-    </w:p>
-    <w:p>
-      <w:pPr>
-        <w:rPr>
-          <w:rFonts w:eastAsia="Times New Roman" w:cs="Times New Roman"/>
-          <w:lang w:val="en-US"/>
-        </w:rPr>
-      </w:pPr>
-    </w:p>
-    <w:p>
-      <w:pPr>
-        <w:rPr>
-          <w:rFonts w:eastAsia="Times New Roman" w:cs="Times New Roman"/>
-          <w:lang w:val="en-US"/>
-        </w:rPr>
-      </w:pPr>
-    </w:p>
-    <w:p>
-      <w:pPr>
-        <w:rPr>
-          <w:rFonts w:eastAsia="Times New Roman" w:cs="Times New Roman"/>
-          <w:lang w:val="en-US"/>
-        </w:rPr>
-      </w:pPr>
-    </w:p>
-    <w:p>
-      <w:pPr>
-        <w:rPr>
-          <w:rFonts w:eastAsia="Times New Roman" w:cs="Times New Roman"/>
-          <w:lang w:val="en-US"/>
-        </w:rPr>
-      </w:pPr>
-    </w:p>
-    <w:p>
-      <w:pPr>
-        <w:rPr>
-          <w:rFonts w:eastAsia="Times New Roman" w:cs="Times New Roman"/>
-          <w:lang w:val="en-US"/>
-        </w:rPr>
-      </w:pPr>
-    </w:p>
-    <w:p>
-      <w:pPr>
-        <w:rPr>
-          <w:rFonts w:eastAsia="Times New Roman" w:cs="Times New Roman"/>
-          <w:lang w:val="en-US"/>
-        </w:rPr>
-      </w:pPr>
-    </w:p>
-    <w:p>
-      <w:pPr>
-        <w:rPr>
-          <w:rFonts w:eastAsia="Times New Roman" w:cs="Times New Roman"/>
-          <w:lang w:val="en-US"/>
-        </w:rPr>
-      </w:pPr>
-    </w:p>
-    <w:p>
-      <w:pPr>
-        <w:rPr>
-          <w:rFonts w:cs="Times New Roman"/>
-          <w:lang w:val="en-US"/>
-        </w:rPr>
-      </w:pPr>
-      <w:r>
-        <w:rPr>
-          <w:rFonts w:cs="Arial"/>
-          <w:b/>
-          <w:bCs/>
-          <w:color w:val="000000"/>
-          <w:sz w:val="20"/>
-          <w:szCs w:val="20"/>
-          <w:lang w:val="en-US"/>
-        </w:rPr>
-        <w:t>Appendix - Functional Test Cases</w:t>
-      </w:r>
-    </w:p>
-    <w:p>
-      <w:pPr>
-        <w:rPr>
-          <w:rFonts w:cs="Times New Roman"/>
-          <w:lang w:val="en-US"/>
-        </w:rPr>
-      </w:pPr>
-      <w:r>
-        <w:rPr>
-          <w:rFonts w:cs="Arial"/>
-          <w:b/>
-          <w:bCs/>
-          <w:color w:val="000000"/>
-          <w:sz w:val="20"/>
-          <w:szCs w:val="20"/>
-          <w:lang w:val="en-US"/>
-        </w:rPr>
-        <w:t xml:space="preserve">Case 1 - </w:t>
-      </w:r>
-      <w:r>
-        <w:rPr>
-          <w:rFonts w:cs="Arial"/>
-          <w:b/>
-          <w:bCs/>
-          <w:i/>
-          <w:iCs/>
-          <w:color w:val="000000"/>
-          <w:sz w:val="20"/>
-          <w:szCs w:val="20"/>
-          <w:lang w:val="en-US"/>
-        </w:rPr>
-        <w:t>A small diagonally dominant matrix A</w:t>
+      <w:r>
+        <w:rPr>
+          <w:lang w:val="en-US"/>
+        </w:rPr>
+        <w:t>Case 1 - A small diagonally dominant matrix A</w:t>
       </w:r>
     </w:p>
     <w:p>

</xml_diff>